<commit_message>
vault backup: 2024-10-30 17:43:57
</commit_message>
<xml_diff>
--- a/Дискретная математика/ДискретнаяМатематика_ДЗ1_P3115_Линейский_Аким_Евгеньевич_.docx
+++ b/Дискретная математика/ДискретнаяМатематика_ДЗ1_P3115_Линейский_Аким_Евгеньевич_.docx
@@ -14460,15 +14460,115 @@
                 <w:rFonts w:ascii="Times New Roman" w:hAnsi="Times New Roman" w:cs="Times New Roman"/>
                 <w:sz w:val="16"/>
                 <w:szCs w:val="16"/>
-                <w:lang w:val="en-US"/>
-              </w:rPr>
-            </w:pPr>
-            <w:r>
-              <w:rPr>
-                <w:rFonts w:ascii="Times New Roman" w:hAnsi="Times New Roman" w:cs="Times New Roman"/>
-                <w:sz w:val="16"/>
-                <w:szCs w:val="16"/>
-                <w:lang w:val="en-US"/>
+              </w:rPr>
+            </w:pPr>
+            <w:r>
+              <w:rPr>
+                <w:rFonts w:ascii="Times New Roman" w:hAnsi="Times New Roman" w:cs="Times New Roman"/>
+                <w:sz w:val="16"/>
+                <w:szCs w:val="16"/>
+              </w:rPr>
+              <w:t>0</w:t>
+            </w:r>
+          </w:p>
+        </w:tc>
+        <w:tc>
+          <w:tcPr>
+            <w:tcW w:w="376" w:type="dxa"/>
+            <w:shd w:val="clear" w:color="auto" w:fill="FFE599" w:themeFill="accent4" w:themeFillTint="66"/>
+          </w:tcPr>
+          <w:p>
+            <w:pPr>
+              <w:spacing w:line="360" w:lineRule="auto"/>
+              <w:rPr>
+                <w:rFonts w:ascii="Times New Roman" w:hAnsi="Times New Roman" w:cs="Times New Roman"/>
+                <w:sz w:val="16"/>
+                <w:szCs w:val="16"/>
+                <w:lang w:val="en-US"/>
+              </w:rPr>
+            </w:pPr>
+            <w:r>
+              <w:rPr>
+                <w:rFonts w:ascii="Times New Roman" w:hAnsi="Times New Roman" w:cs="Times New Roman"/>
+                <w:sz w:val="16"/>
+                <w:szCs w:val="16"/>
+                <w:lang w:val="en-US"/>
+              </w:rPr>
+              <w:t>0</w:t>
+            </w:r>
+          </w:p>
+        </w:tc>
+        <w:tc>
+          <w:tcPr>
+            <w:tcW w:w="376" w:type="dxa"/>
+            <w:shd w:val="clear" w:color="auto" w:fill="FFE599" w:themeFill="accent4" w:themeFillTint="66"/>
+          </w:tcPr>
+          <w:p>
+            <w:pPr>
+              <w:spacing w:line="360" w:lineRule="auto"/>
+              <w:rPr>
+                <w:rFonts w:ascii="Times New Roman" w:hAnsi="Times New Roman" w:cs="Times New Roman"/>
+                <w:sz w:val="16"/>
+                <w:szCs w:val="16"/>
+                <w:lang w:val="en-US"/>
+              </w:rPr>
+            </w:pPr>
+            <w:r>
+              <w:rPr>
+                <w:rFonts w:ascii="Times New Roman" w:hAnsi="Times New Roman" w:cs="Times New Roman"/>
+                <w:sz w:val="16"/>
+                <w:szCs w:val="16"/>
+                <w:lang w:val="en-US"/>
+              </w:rPr>
+              <w:t>0</w:t>
+            </w:r>
+          </w:p>
+        </w:tc>
+        <w:tc>
+          <w:tcPr>
+            <w:tcW w:w="376" w:type="dxa"/>
+            <w:shd w:val="clear" w:color="auto" w:fill="FFE599" w:themeFill="accent4" w:themeFillTint="66"/>
+          </w:tcPr>
+          <w:p>
+            <w:pPr>
+              <w:spacing w:line="360" w:lineRule="auto"/>
+              <w:rPr>
+                <w:rFonts w:ascii="Times New Roman" w:hAnsi="Times New Roman" w:cs="Times New Roman"/>
+                <w:sz w:val="16"/>
+                <w:szCs w:val="16"/>
+                <w:lang w:val="en-US"/>
+              </w:rPr>
+            </w:pPr>
+            <w:r>
+              <w:rPr>
+                <w:rFonts w:ascii="Times New Roman" w:hAnsi="Times New Roman" w:cs="Times New Roman"/>
+                <w:sz w:val="16"/>
+                <w:szCs w:val="16"/>
+                <w:lang w:val="en-US"/>
+              </w:rPr>
+              <w:t>0</w:t>
+            </w:r>
+          </w:p>
+        </w:tc>
+        <w:tc>
+          <w:tcPr>
+            <w:tcW w:w="376" w:type="dxa"/>
+            <w:shd w:val="clear" w:color="auto" w:fill="FFE599" w:themeFill="accent4" w:themeFillTint="66"/>
+          </w:tcPr>
+          <w:p>
+            <w:pPr>
+              <w:spacing w:line="360" w:lineRule="auto"/>
+              <w:rPr>
+                <w:rFonts w:ascii="Times New Roman" w:hAnsi="Times New Roman" w:cs="Times New Roman"/>
+                <w:sz w:val="16"/>
+                <w:szCs w:val="16"/>
+              </w:rPr>
+            </w:pPr>
+            <w:r>
+              <w:rPr>
+                <w:rFonts w:ascii="Times New Roman" w:hAnsi="Times New Roman" w:cs="Times New Roman"/>
+                <w:sz w:val="16"/>
+                <w:szCs w:val="16"/>
               </w:rPr>
               <w:t>1</w:t>
             </w:r>
@@ -14486,121 +14586,15 @@
                 <w:rFonts w:ascii="Times New Roman" w:hAnsi="Times New Roman" w:cs="Times New Roman"/>
                 <w:sz w:val="16"/>
                 <w:szCs w:val="16"/>
-                <w:lang w:val="en-US"/>
-              </w:rPr>
-            </w:pPr>
-            <w:r>
-              <w:rPr>
-                <w:rFonts w:ascii="Times New Roman" w:hAnsi="Times New Roman" w:cs="Times New Roman"/>
-                <w:sz w:val="16"/>
-                <w:szCs w:val="16"/>
-                <w:lang w:val="en-US"/>
+              </w:rPr>
+            </w:pPr>
+            <w:r>
+              <w:rPr>
+                <w:rFonts w:ascii="Times New Roman" w:hAnsi="Times New Roman" w:cs="Times New Roman"/>
+                <w:sz w:val="16"/>
+                <w:szCs w:val="16"/>
               </w:rPr>
               <w:t>0</w:t>
-            </w:r>
-          </w:p>
-        </w:tc>
-        <w:tc>
-          <w:tcPr>
-            <w:tcW w:w="376" w:type="dxa"/>
-            <w:shd w:val="clear" w:color="auto" w:fill="FFE599" w:themeFill="accent4" w:themeFillTint="66"/>
-          </w:tcPr>
-          <w:p>
-            <w:pPr>
-              <w:spacing w:line="360" w:lineRule="auto"/>
-              <w:rPr>
-                <w:rFonts w:ascii="Times New Roman" w:hAnsi="Times New Roman" w:cs="Times New Roman"/>
-                <w:sz w:val="16"/>
-                <w:szCs w:val="16"/>
-                <w:lang w:val="en-US"/>
-              </w:rPr>
-            </w:pPr>
-            <w:r>
-              <w:rPr>
-                <w:rFonts w:ascii="Times New Roman" w:hAnsi="Times New Roman" w:cs="Times New Roman"/>
-                <w:sz w:val="16"/>
-                <w:szCs w:val="16"/>
-                <w:lang w:val="en-US"/>
-              </w:rPr>
-              <w:t>0</w:t>
-            </w:r>
-          </w:p>
-        </w:tc>
-        <w:tc>
-          <w:tcPr>
-            <w:tcW w:w="376" w:type="dxa"/>
-            <w:shd w:val="clear" w:color="auto" w:fill="FFE599" w:themeFill="accent4" w:themeFillTint="66"/>
-          </w:tcPr>
-          <w:p>
-            <w:pPr>
-              <w:spacing w:line="360" w:lineRule="auto"/>
-              <w:rPr>
-                <w:rFonts w:ascii="Times New Roman" w:hAnsi="Times New Roman" w:cs="Times New Roman"/>
-                <w:sz w:val="16"/>
-                <w:szCs w:val="16"/>
-                <w:lang w:val="en-US"/>
-              </w:rPr>
-            </w:pPr>
-            <w:r>
-              <w:rPr>
-                <w:rFonts w:ascii="Times New Roman" w:hAnsi="Times New Roman" w:cs="Times New Roman"/>
-                <w:sz w:val="16"/>
-                <w:szCs w:val="16"/>
-                <w:lang w:val="en-US"/>
-              </w:rPr>
-              <w:t>0</w:t>
-            </w:r>
-          </w:p>
-        </w:tc>
-        <w:tc>
-          <w:tcPr>
-            <w:tcW w:w="376" w:type="dxa"/>
-            <w:shd w:val="clear" w:color="auto" w:fill="FFE599" w:themeFill="accent4" w:themeFillTint="66"/>
-          </w:tcPr>
-          <w:p>
-            <w:pPr>
-              <w:spacing w:line="360" w:lineRule="auto"/>
-              <w:rPr>
-                <w:rFonts w:ascii="Times New Roman" w:hAnsi="Times New Roman" w:cs="Times New Roman"/>
-                <w:sz w:val="16"/>
-                <w:szCs w:val="16"/>
-                <w:lang w:val="en-US"/>
-              </w:rPr>
-            </w:pPr>
-            <w:r>
-              <w:rPr>
-                <w:rFonts w:ascii="Times New Roman" w:hAnsi="Times New Roman" w:cs="Times New Roman"/>
-                <w:sz w:val="16"/>
-                <w:szCs w:val="16"/>
-                <w:lang w:val="en-US"/>
-              </w:rPr>
-              <w:t>0</w:t>
-            </w:r>
-          </w:p>
-        </w:tc>
-        <w:tc>
-          <w:tcPr>
-            <w:tcW w:w="376" w:type="dxa"/>
-            <w:shd w:val="clear" w:color="auto" w:fill="FFE599" w:themeFill="accent4" w:themeFillTint="66"/>
-          </w:tcPr>
-          <w:p>
-            <w:pPr>
-              <w:spacing w:line="360" w:lineRule="auto"/>
-              <w:rPr>
-                <w:rFonts w:ascii="Times New Roman" w:hAnsi="Times New Roman" w:cs="Times New Roman"/>
-                <w:sz w:val="16"/>
-                <w:szCs w:val="16"/>
-                <w:lang w:val="en-US"/>
-              </w:rPr>
-            </w:pPr>
-            <w:r>
-              <w:rPr>
-                <w:rFonts w:ascii="Times New Roman" w:hAnsi="Times New Roman" w:cs="Times New Roman"/>
-                <w:sz w:val="16"/>
-                <w:szCs w:val="16"/>
-                <w:lang w:val="en-US"/>
-              </w:rPr>
-              <w:t>1</w:t>
             </w:r>
           </w:p>
         </w:tc>
@@ -30347,7 +30341,7 @@
           <w:sz w:val="24"/>
           <w:szCs w:val="24"/>
         </w:rPr>
-        <w:t>7</w:t>
+        <w:t>8</w:t>
       </w:r>
     </w:p>
     <w:p>
@@ -30400,6 +30394,7 @@
           <w:rFonts w:ascii="Times New Roman" w:hAnsi="Times New Roman" w:cs="Times New Roman"/>
           <w:sz w:val="24"/>
           <w:szCs w:val="24"/>
+          <w:lang w:val="en-US"/>
         </w:rPr>
       </w:pPr>
       <w:r>
@@ -30475,7 +30470,7 @@
           <w:szCs w:val="24"/>
           <w:vertAlign w:val="superscript"/>
         </w:rPr>
-        <w:t>7</w:t>
+        <w:t>8</w:t>
       </w:r>
       <w:r>
         <w:rPr>
@@ -30531,7 +30526,23 @@
           <w:sz w:val="24"/>
           <w:szCs w:val="24"/>
         </w:rPr>
-        <w:t>128)</w:t>
+        <w:t>2</w:t>
+      </w:r>
+      <w:r>
+        <w:rPr>
+          <w:rFonts w:ascii="Times New Roman" w:hAnsi="Times New Roman" w:cs="Times New Roman"/>
+          <w:sz w:val="24"/>
+          <w:szCs w:val="24"/>
+        </w:rPr>
+        <w:t>56</w:t>
+      </w:r>
+      <w:r>
+        <w:rPr>
+          <w:rFonts w:ascii="Times New Roman" w:hAnsi="Times New Roman" w:cs="Times New Roman"/>
+          <w:sz w:val="24"/>
+          <w:szCs w:val="24"/>
+        </w:rPr>
+        <w:t>)</w:t>
       </w:r>
       <w:r>
         <w:rPr>
@@ -30555,7 +30566,7 @@
           <w:sz w:val="24"/>
           <w:szCs w:val="24"/>
         </w:rPr>
-        <w:t>128,96875</w:t>
+        <w:t>257,9375</w:t>
       </w:r>
     </w:p>
     <w:p>

</xml_diff>